<commit_message>
Beggining of the the AnlalyzerServiceTest (commented as it is not concluded)
</commit_message>
<xml_diff>
--- a/LanguageDetectionPrototype/src/main/java/Documents/Report&Analysis DuckSoftWorks.docx
+++ b/LanguageDetectionPrototype/src/main/java/Documents/Report&Analysis DuckSoftWorks.docx
@@ -234,25 +234,7 @@
                 <w:bCs/>
                 <w:lang w:val="en-US"/>
               </w:rPr>
-              <w:t xml:space="preserve">Sprint 1 (Make a </w:t>
-            </w:r>
-            <w:proofErr w:type="gramStart"/>
-            <w:r>
-              <w:rPr>
-                <w:b/>
-                <w:bCs/>
-                <w:lang w:val="en-US"/>
-              </w:rPr>
-              <w:t>Language</w:t>
-            </w:r>
-            <w:proofErr w:type="gramEnd"/>
-            <w:r>
-              <w:rPr>
-                <w:b/>
-                <w:bCs/>
-                <w:lang w:val="en-US"/>
-              </w:rPr>
-              <w:t xml:space="preserve"> recognition small application through console reading text)</w:t>
+              <w:t>Sprint 1 (Make a Language recognition small application through console reading text)</w:t>
             </w:r>
           </w:p>
         </w:tc>
@@ -946,21 +928,7 @@
         <w:rPr>
           <w:lang w:val="en-US"/>
         </w:rPr>
-        <w:t xml:space="preserve">Proof </w:t>
-      </w:r>
-      <w:proofErr w:type="gramStart"/>
-      <w:r>
-        <w:rPr>
-          <w:lang w:val="en-US"/>
-        </w:rPr>
-        <w:t>Of</w:t>
-      </w:r>
-      <w:proofErr w:type="gramEnd"/>
-      <w:r>
-        <w:rPr>
-          <w:lang w:val="en-US"/>
-        </w:rPr>
-        <w:t xml:space="preserve"> Concept (POC) to better understand the how Lucene works and how it could better serve our purpose.</w:t>
+        <w:t>Proof Of Concept (POC) to better understand the how Lucene works and how it could better serve our purpose.</w:t>
       </w:r>
     </w:p>
     <w:p>
@@ -1140,21 +1108,7 @@
         <w:rPr>
           <w:lang w:val="en-US"/>
         </w:rPr>
-        <w:t xml:space="preserve"> (English, </w:t>
-      </w:r>
-      <w:proofErr w:type="gramStart"/>
-      <w:r>
-        <w:rPr>
-          <w:lang w:val="en-US"/>
-        </w:rPr>
-        <w:t>Portuguese</w:t>
-      </w:r>
-      <w:proofErr w:type="gramEnd"/>
-      <w:r>
-        <w:rPr>
-          <w:lang w:val="en-US"/>
-        </w:rPr>
-        <w:t xml:space="preserve"> and Spanish)</w:t>
+        <w:t xml:space="preserve"> (English, Portuguese and Spanish)</w:t>
       </w:r>
       <w:r>
         <w:rPr>
@@ -1519,9 +1473,8 @@
           <w:szCs w:val="18"/>
           <w:lang w:val="en-US"/>
         </w:rPr>
-        <w:t xml:space="preserve">The grown-ups' response, this time, was to advise me to lay aside my drawings of boa constrictors, whether from the inside or the outside, and devote myself instead to geography, history, </w:t>
-      </w:r>
-      <w:proofErr w:type="gramStart"/>
+        <w:t xml:space="preserve">The grown-ups' response, this time, was to advise me to lay aside my drawings of boa constrictors, whether from the inside or the outside, and devote myself instead to geography, history, arithmetic and grammar. That is why, at the age of six, I gave up what might have been a magnificent career as a painter. I had been disheartened by the failure of my Drawing Number One and my Drawing Number Two. Grown-ups never understand anything by themselves, and it is tiresome for children to be always and forever explaining things to them. So then I chose another profession, and learned to pilot airplanes. I have flown a little over all parts of the world; and it is true that geography has been very useful to me. At a glance I can distinguish China from Arizona. If one gets lost in the night, such knowledge is valuable. In the course of this life I have had a great many encounters with a great many people who have been concerned with matters of consequence. I have lived a great deal among grown-ups. I have seen </w:t>
+      </w:r>
       <w:r>
         <w:rPr>
           <w:i/>
@@ -1530,117 +1483,8 @@
           <w:szCs w:val="18"/>
           <w:lang w:val="en-US"/>
         </w:rPr>
-        <w:t>arithmetic</w:t>
-      </w:r>
-      <w:proofErr w:type="gramEnd"/>
-      <w:r>
-        <w:rPr>
-          <w:i/>
-          <w:iCs/>
-          <w:sz w:val="18"/>
-          <w:szCs w:val="18"/>
-          <w:lang w:val="en-US"/>
-        </w:rPr>
-        <w:t xml:space="preserve"> and grammar. That is why, at the age of six, I gave up what might have been a magnificent career as a painter. I had been disheartened by the failure of my Drawing Number One and my Drawing Number Two. Grown-ups never understand anything by themselves, and it is tiresome for children to be always and forever explaining things to them. </w:t>
-      </w:r>
-      <w:proofErr w:type="gramStart"/>
-      <w:r>
-        <w:rPr>
-          <w:i/>
-          <w:iCs/>
-          <w:sz w:val="18"/>
-          <w:szCs w:val="18"/>
-          <w:lang w:val="en-US"/>
-        </w:rPr>
-        <w:t>So</w:t>
-      </w:r>
-      <w:proofErr w:type="gramEnd"/>
-      <w:r>
-        <w:rPr>
-          <w:i/>
-          <w:iCs/>
-          <w:sz w:val="18"/>
-          <w:szCs w:val="18"/>
-          <w:lang w:val="en-US"/>
-        </w:rPr>
-        <w:t xml:space="preserve"> then I chose another profession, and learned to pilot airplanes. I have flown a little over all parts of the world; and it is true that geography has been very useful to me. </w:t>
-      </w:r>
-      <w:proofErr w:type="gramStart"/>
-      <w:r>
-        <w:rPr>
-          <w:i/>
-          <w:iCs/>
-          <w:sz w:val="18"/>
-          <w:szCs w:val="18"/>
-          <w:lang w:val="en-US"/>
-        </w:rPr>
-        <w:t>At a glance</w:t>
-      </w:r>
-      <w:proofErr w:type="gramEnd"/>
-      <w:r>
-        <w:rPr>
-          <w:i/>
-          <w:iCs/>
-          <w:sz w:val="18"/>
-          <w:szCs w:val="18"/>
-          <w:lang w:val="en-US"/>
-        </w:rPr>
-        <w:t xml:space="preserve"> I can distinguish China from Arizona. If one gets lost in the night, such knowledge is valuable. In the course of this </w:t>
-      </w:r>
-      <w:proofErr w:type="gramStart"/>
-      <w:r>
-        <w:rPr>
-          <w:i/>
-          <w:iCs/>
-          <w:sz w:val="18"/>
-          <w:szCs w:val="18"/>
-          <w:lang w:val="en-US"/>
-        </w:rPr>
-        <w:t>life</w:t>
-      </w:r>
-      <w:proofErr w:type="gramEnd"/>
-      <w:r>
-        <w:rPr>
-          <w:i/>
-          <w:iCs/>
-          <w:sz w:val="18"/>
-          <w:szCs w:val="18"/>
-          <w:lang w:val="en-US"/>
-        </w:rPr>
-        <w:t xml:space="preserve"> I have had a great many encounters with a great many people who have been concerned with matters of consequence. I have lived a great deal among grown-ups. I have seen </w:t>
-      </w:r>
-      <w:r>
-        <w:rPr>
-          <w:i/>
-          <w:iCs/>
-          <w:sz w:val="18"/>
-          <w:szCs w:val="18"/>
-          <w:lang w:val="en-US"/>
-        </w:rPr>
         <w:lastRenderedPageBreak/>
-        <w:t xml:space="preserve">them intimately, close at hand. And that hasn't much improved my opinion of them. Whenever I met one of them who seemed to me at all clear-sighted, I tried the experiment of showing him my Drawing Number One, which I have always kept. I would try to find out, so, if this was a person of true understanding. </w:t>
-      </w:r>
-      <w:proofErr w:type="gramStart"/>
-      <w:r>
-        <w:rPr>
-          <w:i/>
-          <w:iCs/>
-          <w:sz w:val="18"/>
-          <w:szCs w:val="18"/>
-          <w:lang w:val="en-US"/>
-        </w:rPr>
-        <w:t>But,</w:t>
-      </w:r>
-      <w:proofErr w:type="gramEnd"/>
-      <w:r>
-        <w:rPr>
-          <w:i/>
-          <w:iCs/>
-          <w:sz w:val="18"/>
-          <w:szCs w:val="18"/>
-          <w:lang w:val="en-US"/>
-        </w:rPr>
-        <w:t xml:space="preserve"> whoever it was, he, or she, would always say: "That is a hat."</w:t>
+        <w:t>them intimately, close at hand. And that hasn't much improved my opinion of them. Whenever I met one of them who seemed to me at all clear-sighted, I tried the experiment of showing him my Drawing Number One, which I have always kept. I would try to find out, so, if this was a person of true understanding. But, whoever it was, he, or she, would always say: "That is a hat."</w:t>
       </w:r>
     </w:p>
     <w:p>
@@ -5791,14 +5635,6 @@
           <w:lang w:val="en-US"/>
         </w:rPr>
       </w:pPr>
-      <w:r>
-        <w:rPr>
-          <w:i/>
-          <w:iCs/>
-          <w:lang w:val="en-US"/>
-        </w:rPr>
-        <w:br w:type="page"/>
-      </w:r>
     </w:p>
     <w:p>
       <w:pPr>
@@ -5818,6 +5654,273 @@
           <w:szCs w:val="24"/>
           <w:lang w:val="en-US"/>
         </w:rPr>
+        <w:t>Results Analysis</w:t>
+      </w:r>
+    </w:p>
+    <w:p>
+      <w:pPr>
+        <w:rPr>
+          <w:lang w:val="en-US"/>
+        </w:rPr>
+      </w:pPr>
+      <w:r>
+        <w:rPr>
+          <w:lang w:val="en-US"/>
+        </w:rPr>
+        <w:t xml:space="preserve">With </w:t>
+      </w:r>
+      <w:r>
+        <w:rPr>
+          <w:lang w:val="en-US"/>
+        </w:rPr>
+        <w:t>these simple tests</w:t>
+      </w:r>
+      <w:r>
+        <w:rPr>
+          <w:lang w:val="en-US"/>
+        </w:rPr>
+        <w:t xml:space="preserve"> made, we can verify that both the </w:t>
+      </w:r>
+      <w:proofErr w:type="spellStart"/>
+      <w:r>
+        <w:rPr>
+          <w:lang w:val="en-US"/>
+        </w:rPr>
+        <w:t>Simple</w:t>
+      </w:r>
+      <w:r>
+        <w:rPr>
+          <w:lang w:val="en-US"/>
+        </w:rPr>
+        <w:t>Analyzer</w:t>
+      </w:r>
+      <w:proofErr w:type="spellEnd"/>
+      <w:r>
+        <w:rPr>
+          <w:lang w:val="en-US"/>
+        </w:rPr>
+        <w:t xml:space="preserve">, </w:t>
+      </w:r>
+      <w:proofErr w:type="spellStart"/>
+      <w:r>
+        <w:rPr>
+          <w:lang w:val="en-US"/>
+        </w:rPr>
+        <w:t>StandardAna</w:t>
+      </w:r>
+      <w:r>
+        <w:rPr>
+          <w:lang w:val="en-US"/>
+        </w:rPr>
+        <w:t>lyzer</w:t>
+      </w:r>
+      <w:proofErr w:type="spellEnd"/>
+      <w:r>
+        <w:rPr>
+          <w:lang w:val="en-US"/>
+        </w:rPr>
+        <w:t xml:space="preserve"> are the most efficient and effective to define the correct language. Although the </w:t>
+      </w:r>
+      <w:proofErr w:type="spellStart"/>
+      <w:r>
+        <w:rPr>
+          <w:lang w:val="en-US"/>
+        </w:rPr>
+        <w:t>StandardAnalyzer</w:t>
+      </w:r>
+      <w:proofErr w:type="spellEnd"/>
+      <w:r>
+        <w:rPr>
+          <w:lang w:val="en-US"/>
+        </w:rPr>
+        <w:t xml:space="preserve"> is faster, because it ignores the </w:t>
+      </w:r>
+      <w:proofErr w:type="spellStart"/>
+      <w:r>
+        <w:rPr>
+          <w:lang w:val="en-US"/>
+        </w:rPr>
+        <w:t>StopWords</w:t>
+      </w:r>
+      <w:proofErr w:type="spellEnd"/>
+      <w:r>
+        <w:rPr>
+          <w:lang w:val="en-US"/>
+        </w:rPr>
+        <w:t xml:space="preserve">, the </w:t>
+      </w:r>
+      <w:proofErr w:type="spellStart"/>
+      <w:r>
+        <w:rPr>
+          <w:lang w:val="en-US"/>
+        </w:rPr>
+        <w:t>SimpleAnalyser</w:t>
+      </w:r>
+      <w:proofErr w:type="spellEnd"/>
+      <w:r>
+        <w:rPr>
+          <w:lang w:val="en-US"/>
+        </w:rPr>
+        <w:t xml:space="preserve"> can </w:t>
+      </w:r>
+      <w:r>
+        <w:rPr>
+          <w:lang w:val="en-US"/>
+        </w:rPr>
+        <w:t>b</w:t>
+      </w:r>
+      <w:r>
+        <w:rPr>
+          <w:lang w:val="en-US"/>
+        </w:rPr>
+        <w:t>e slightly more accurate.</w:t>
+      </w:r>
+    </w:p>
+    <w:p>
+      <w:pPr>
+        <w:rPr>
+          <w:lang w:val="en-US"/>
+        </w:rPr>
+      </w:pPr>
+      <w:r>
+        <w:rPr>
+          <w:lang w:val="en-US"/>
+        </w:rPr>
+        <w:t xml:space="preserve">As for the N-Grams tests, we can </w:t>
+      </w:r>
+      <w:r>
+        <w:rPr>
+          <w:lang w:val="en-US"/>
+        </w:rPr>
+        <w:t>see</w:t>
+      </w:r>
+      <w:r>
+        <w:rPr>
+          <w:lang w:val="en-US"/>
+        </w:rPr>
+        <w:t xml:space="preserve"> that, without the proper N-Grams dictionaries, the results are worse than we were expected as we have analyzed a few other applications (e.g. Lingua) that </w:t>
+      </w:r>
+      <w:r>
+        <w:rPr>
+          <w:lang w:val="en-US"/>
+        </w:rPr>
+        <w:t>also make use of the N-Grams and with great results. We did not try it with those dictionaries in the POC but we are considering to try it out in the main application.</w:t>
+      </w:r>
+    </w:p>
+    <w:p>
+      <w:pPr>
+        <w:rPr>
+          <w:lang w:val="en-US"/>
+        </w:rPr>
+      </w:pPr>
+      <w:r>
+        <w:rPr>
+          <w:lang w:val="en-US"/>
+        </w:rPr>
+        <w:t>Another repair that we can observe generally is that the smallest the phrase is, the least accurate the language detection can be.</w:t>
+      </w:r>
+    </w:p>
+    <w:p>
+      <w:pPr>
+        <w:rPr>
+          <w:lang w:val="en-US"/>
+        </w:rPr>
+      </w:pPr>
+      <w:r>
+        <w:rPr>
+          <w:lang w:val="en-US"/>
+        </w:rPr>
+        <w:t>Therefore</w:t>
+      </w:r>
+      <w:r>
+        <w:rPr>
+          <w:lang w:val="en-US"/>
+        </w:rPr>
+        <w:t>,</w:t>
+      </w:r>
+      <w:r>
+        <w:rPr>
+          <w:lang w:val="en-US"/>
+        </w:rPr>
+        <w:t xml:space="preserve"> we can </w:t>
+      </w:r>
+      <w:r>
+        <w:rPr>
+          <w:lang w:val="en-US"/>
+        </w:rPr>
+        <w:t xml:space="preserve">conclude that, with the methods used, </w:t>
+      </w:r>
+      <w:proofErr w:type="spellStart"/>
+      <w:r>
+        <w:rPr>
+          <w:lang w:val="en-US"/>
+        </w:rPr>
+        <w:t>SimpleAnalyzer</w:t>
+      </w:r>
+      <w:proofErr w:type="spellEnd"/>
+      <w:r>
+        <w:rPr>
+          <w:lang w:val="en-US"/>
+        </w:rPr>
+        <w:t xml:space="preserve"> is the most efficient and </w:t>
+      </w:r>
+      <w:proofErr w:type="spellStart"/>
+      <w:r>
+        <w:rPr>
+          <w:lang w:val="en-US"/>
+        </w:rPr>
+        <w:t>S</w:t>
+      </w:r>
+      <w:r>
+        <w:rPr>
+          <w:lang w:val="en-US"/>
+        </w:rPr>
+        <w:t>tandardAnalyzer</w:t>
+      </w:r>
+      <w:proofErr w:type="spellEnd"/>
+      <w:r>
+        <w:rPr>
+          <w:lang w:val="en-US"/>
+        </w:rPr>
+        <w:t xml:space="preserve"> the most effective.</w:t>
+      </w:r>
+    </w:p>
+    <w:p>
+      <w:pPr>
+        <w:rPr>
+          <w:i/>
+          <w:iCs/>
+          <w:lang w:val="en-US"/>
+        </w:rPr>
+      </w:pPr>
+    </w:p>
+    <w:p>
+      <w:pPr>
+        <w:rPr>
+          <w:i/>
+          <w:iCs/>
+          <w:lang w:val="en-US"/>
+        </w:rPr>
+      </w:pPr>
+    </w:p>
+    <w:p>
+      <w:pPr>
+        <w:rPr>
+          <w:b/>
+          <w:bCs/>
+          <w:sz w:val="24"/>
+          <w:szCs w:val="24"/>
+          <w:lang w:val="en-US"/>
+        </w:rPr>
+      </w:pPr>
+      <w:r>
+        <w:rPr>
+          <w:b/>
+          <w:bCs/>
+          <w:sz w:val="24"/>
+          <w:szCs w:val="24"/>
+          <w:lang w:val="en-US"/>
+        </w:rPr>
         <w:lastRenderedPageBreak/>
         <w:t>Prototype</w:t>
       </w:r>
@@ -5845,7 +5948,63 @@
         <w:rPr>
           <w:lang w:val="en-US"/>
         </w:rPr>
-        <w:t xml:space="preserve">For that, we used </w:t>
+        <w:t xml:space="preserve">In this approach we continue to keep things in a very simple way as, throughout the process, we did not know for sure what the main application was going to consist of. </w:t>
+      </w:r>
+    </w:p>
+    <w:p>
+      <w:pPr>
+        <w:rPr>
+          <w:lang w:val="en-US"/>
+        </w:rPr>
+      </w:pPr>
+      <w:r>
+        <w:rPr>
+          <w:lang w:val="en-US"/>
+        </w:rPr>
+        <w:t>Accordingly</w:t>
+      </w:r>
+      <w:r>
+        <w:rPr>
+          <w:lang w:val="en-US"/>
+        </w:rPr>
+        <w:t>,</w:t>
+      </w:r>
+      <w:r>
+        <w:rPr>
+          <w:lang w:val="en-US"/>
+        </w:rPr>
+        <w:t xml:space="preserve"> we made some decision mainly about design, organization,</w:t>
+      </w:r>
+      <w:r>
+        <w:rPr>
+          <w:lang w:val="en-US"/>
+        </w:rPr>
+        <w:t xml:space="preserve"> </w:t>
+      </w:r>
+      <w:r>
+        <w:rPr>
+          <w:lang w:val="en-US"/>
+        </w:rPr>
+        <w:t xml:space="preserve">and possibility of development of the app. </w:t>
+      </w:r>
+    </w:p>
+    <w:p>
+      <w:pPr>
+        <w:rPr>
+          <w:lang w:val="en-US"/>
+        </w:rPr>
+      </w:pPr>
+      <w:r>
+        <w:rPr>
+          <w:lang w:val="en-US"/>
+        </w:rPr>
+        <w:t xml:space="preserve">For that, </w:t>
+      </w:r>
+      <w:r>
+        <w:rPr>
+          <w:lang w:val="en-US"/>
+        </w:rPr>
+        <w:t xml:space="preserve">we used </w:t>
       </w:r>
       <w:proofErr w:type="spellStart"/>
       <w:r>
@@ -5908,7 +6067,19 @@
         <w:rPr>
           <w:lang w:val="en-US"/>
         </w:rPr>
-        <w:t>Now, the layers are well defined as well as the single responsibility well attributed in a way that we could plan and execute the needed documentation an</w:t>
+        <w:t xml:space="preserve">Now, the layers are well defined </w:t>
+      </w:r>
+      <w:r>
+        <w:rPr>
+          <w:lang w:val="en-US"/>
+        </w:rPr>
+        <w:t>and</w:t>
+      </w:r>
+      <w:r>
+        <w:rPr>
+          <w:lang w:val="en-US"/>
+        </w:rPr>
+        <w:t xml:space="preserve"> the single responsibility well attributed in a way that we could plan and execute the needed documentation an</w:t>
       </w:r>
       <w:r>
         <w:rPr>
@@ -5933,48 +6104,43 @@
         <w:rPr>
           <w:lang w:val="en-US"/>
         </w:rPr>
-        <w:t xml:space="preserve">In this approach we </w:t>
-      </w:r>
-      <w:r>
-        <w:rPr>
-          <w:lang w:val="en-US"/>
-        </w:rPr>
-        <w:t>continue to</w:t>
-      </w:r>
-      <w:r>
-        <w:rPr>
-          <w:lang w:val="en-US"/>
-        </w:rPr>
-        <w:t xml:space="preserve"> k</w:t>
-      </w:r>
-      <w:r>
-        <w:rPr>
-          <w:lang w:val="en-US"/>
-        </w:rPr>
-        <w:t>e</w:t>
-      </w:r>
-      <w:r>
-        <w:rPr>
-          <w:lang w:val="en-US"/>
-        </w:rPr>
-        <w:t xml:space="preserve">ep things in a very simple way as we still do not know what the main application is going to consist of. </w:t>
-      </w:r>
-    </w:p>
-    <w:p>
-      <w:pPr>
-        <w:rPr>
-          <w:lang w:val="en-US"/>
-        </w:rPr>
-      </w:pPr>
-      <w:r>
-        <w:rPr>
-          <w:lang w:val="en-US"/>
-        </w:rPr>
-        <w:t xml:space="preserve">On the other hand, we are no longer using the console interface to insert texts but receiving </w:t>
+        <w:t>At this point</w:t>
+      </w:r>
+      <w:r>
+        <w:rPr>
+          <w:lang w:val="en-US"/>
+        </w:rPr>
+        <w:t xml:space="preserve">, we are </w:t>
+      </w:r>
+      <w:r>
+        <w:rPr>
+          <w:lang w:val="en-US"/>
+        </w:rPr>
+        <w:t xml:space="preserve">also </w:t>
+      </w:r>
+      <w:r>
+        <w:rPr>
+          <w:lang w:val="en-US"/>
+        </w:rPr>
+        <w:t xml:space="preserve">no longer using the console interface to insert </w:t>
+      </w:r>
+      <w:r>
+        <w:rPr>
+          <w:lang w:val="en-US"/>
+        </w:rPr>
+        <w:t>texts but</w:t>
+      </w:r>
+      <w:r>
+        <w:rPr>
+          <w:lang w:val="en-US"/>
+        </w:rPr>
+        <w:t xml:space="preserve"> receiving </w:t>
       </w:r>
       <w:proofErr w:type="spellStart"/>
       <w:r>
         <w:rPr>
+          <w:i/>
+          <w:iCs/>
           <w:lang w:val="en-US"/>
         </w:rPr>
         <w:t>json</w:t>
@@ -5998,6 +6164,238 @@
         </w:rPr>
         <w:t xml:space="preserve">  </w:t>
       </w:r>
+    </w:p>
+    <w:p>
+      <w:pPr>
+        <w:rPr>
+          <w:lang w:val="en-US"/>
+        </w:rPr>
+      </w:pPr>
+      <w:r>
+        <w:rPr>
+          <w:lang w:val="en-US"/>
+        </w:rPr>
+        <w:t>We also decided not to have anything persisted in this embryonic stage but it something to be applied latter.</w:t>
+      </w:r>
+    </w:p>
+    <w:p>
+      <w:pPr>
+        <w:rPr>
+          <w:lang w:val="en-US"/>
+        </w:rPr>
+      </w:pPr>
+      <w:r>
+        <w:rPr>
+          <w:lang w:val="en-US"/>
+        </w:rPr>
+        <w:t xml:space="preserve">At this embryonic stage we overlook several </w:t>
+      </w:r>
+      <w:r>
+        <w:rPr>
+          <w:lang w:val="en-US"/>
+        </w:rPr>
+        <w:t xml:space="preserve">things, </w:t>
+      </w:r>
+      <w:r>
+        <w:rPr>
+          <w:lang w:val="en-US"/>
+        </w:rPr>
+        <w:t>as we should, hence there are a lot of</w:t>
+      </w:r>
+      <w:r>
+        <w:rPr>
+          <w:lang w:val="en-US"/>
+        </w:rPr>
+        <w:t xml:space="preserve"> matters</w:t>
+      </w:r>
+      <w:r>
+        <w:rPr>
+          <w:lang w:val="en-US"/>
+        </w:rPr>
+        <w:t xml:space="preserve"> to be considered</w:t>
+      </w:r>
+      <w:r>
+        <w:rPr>
+          <w:lang w:val="en-US"/>
+        </w:rPr>
+        <w:t xml:space="preserve">, added or </w:t>
+      </w:r>
+      <w:r>
+        <w:rPr>
+          <w:lang w:val="en-US"/>
+        </w:rPr>
+        <w:t>improved</w:t>
+      </w:r>
+      <w:r>
+        <w:rPr>
+          <w:lang w:val="en-US"/>
+        </w:rPr>
+        <w:t xml:space="preserve"> further in the project. </w:t>
+      </w:r>
+    </w:p>
+    <w:p>
+      <w:pPr>
+        <w:rPr>
+          <w:lang w:val="en-US"/>
+        </w:rPr>
+      </w:pPr>
+      <w:r>
+        <w:rPr>
+          <w:lang w:val="en-US"/>
+        </w:rPr>
+        <w:t>For once</w:t>
+      </w:r>
+      <w:r>
+        <w:rPr>
+          <w:lang w:val="en-US"/>
+        </w:rPr>
+        <w:t xml:space="preserve"> the persistence.  We did not consider to be important this early on neither needed for this Prototype.</w:t>
+      </w:r>
+      <w:r>
+        <w:rPr>
+          <w:lang w:val="en-US"/>
+        </w:rPr>
+        <w:tab/>
+      </w:r>
+      <w:r>
+        <w:rPr>
+          <w:lang w:val="en-US"/>
+        </w:rPr>
+        <w:tab/>
+      </w:r>
+      <w:r>
+        <w:rPr>
+          <w:lang w:val="en-US"/>
+        </w:rPr>
+        <w:tab/>
+      </w:r>
+    </w:p>
+    <w:p>
+      <w:pPr>
+        <w:rPr>
+          <w:lang w:val="en-US"/>
+        </w:rPr>
+      </w:pPr>
+      <w:r>
+        <w:rPr>
+          <w:lang w:val="en-US"/>
+        </w:rPr>
+        <w:t>Likewise, we focused on receiving only .txt files or Strings instead of a URL plain text. That feature will be added later.</w:t>
+      </w:r>
+    </w:p>
+    <w:p>
+      <w:pPr>
+        <w:rPr>
+          <w:lang w:val="en-US"/>
+        </w:rPr>
+      </w:pPr>
+      <w:r>
+        <w:rPr>
+          <w:lang w:val="en-US"/>
+        </w:rPr>
+        <w:t xml:space="preserve">Also, there are many validations that will have to included and exceptions not treated (e.g. </w:t>
+      </w:r>
+      <w:r>
+        <w:rPr>
+          <w:lang w:val="en-US"/>
+        </w:rPr>
+        <w:t>input of an</w:t>
+      </w:r>
+      <w:r>
+        <w:rPr>
+          <w:lang w:val="en-US"/>
+        </w:rPr>
+        <w:t xml:space="preserve"> empty text</w:t>
+      </w:r>
+      <w:r>
+        <w:rPr>
+          <w:lang w:val="en-US"/>
+        </w:rPr>
+        <w:t>)</w:t>
+      </w:r>
+    </w:p>
+    <w:p>
+      <w:pPr>
+        <w:rPr>
+          <w:lang w:val="en-US"/>
+        </w:rPr>
+      </w:pPr>
+      <w:r>
+        <w:rPr>
+          <w:lang w:val="en-US"/>
+        </w:rPr>
+        <w:t>In the same way, the unit tests (and overall tests) are not at all concluded. There are only a few that serve the simple process of confirm that the application is working.</w:t>
+      </w:r>
+    </w:p>
+    <w:p>
+      <w:pPr>
+        <w:rPr>
+          <w:lang w:val="en-US"/>
+        </w:rPr>
+      </w:pPr>
+      <w:r>
+        <w:rPr>
+          <w:lang w:val="en-US"/>
+        </w:rPr>
+        <w:t>We would also like to report that</w:t>
+      </w:r>
+      <w:r>
+        <w:rPr>
+          <w:lang w:val="en-US"/>
+        </w:rPr>
+        <w:t xml:space="preserve"> we made a trial with an immensely big book (the Bible). As a result, the application went over the 5 minutes of trying to process the information. The test was interrupted at that stage as it made it clear that are things to be improved and taken care of that are still not in accordance with our </w:t>
+      </w:r>
+      <w:r>
+        <w:rPr>
+          <w:lang w:val="en-US"/>
+        </w:rPr>
+        <w:t>stranders</w:t>
+      </w:r>
+      <w:r>
+        <w:rPr>
+          <w:lang w:val="en-US"/>
+        </w:rPr>
+        <w:t>.</w:t>
+      </w:r>
+    </w:p>
+    <w:p>
+      <w:pPr>
+        <w:rPr>
+          <w:lang w:val="en-US"/>
+        </w:rPr>
+      </w:pPr>
+      <w:r>
+        <w:rPr>
+          <w:lang w:val="en-US"/>
+        </w:rPr>
+        <w:t xml:space="preserve">To conclude, we are aware of </w:t>
+      </w:r>
+      <w:r>
+        <w:rPr>
+          <w:lang w:val="en-US"/>
+        </w:rPr>
+        <w:t>the project weaknesses (on the future and final application) but also happy when thinking ate this product only as a prototype.</w:t>
+      </w:r>
+    </w:p>
+    <w:p>
+      <w:pPr>
+        <w:rPr>
+          <w:lang w:val="en-US"/>
+        </w:rPr>
+      </w:pPr>
+      <w:r>
+        <w:rPr>
+          <w:lang w:val="en-US"/>
+        </w:rPr>
+        <w:t>We are now prepared to move forward with the development to make the best we can to transform it in the a, hopefully, great final product.</w:t>
+      </w:r>
+    </w:p>
+    <w:p>
+      <w:pPr>
+        <w:rPr>
+          <w:lang w:val="en-US"/>
+        </w:rPr>
+      </w:pPr>
     </w:p>
     <w:sectPr>
       <w:pgSz w:w="12240" w:h="15840"/>

</xml_diff>